<commit_message>
added reference to code example in zusammenfassung
</commit_message>
<xml_diff>
--- a/Zusammenfassung.docx
+++ b/Zusammenfassung.docx
@@ -55,338 +55,450 @@
         <w:rPr>
           <w:sz w:val="32"/>
           <w:szCs w:val="32"/>
-        </w:rPr>
-      </w:pPr>
+          <w:lang w:val="en-US"/>
+        </w:rPr>
+      </w:pPr>
+      <w:proofErr w:type="spellStart"/>
       <w:r>
         <w:rPr>
           <w:sz w:val="32"/>
           <w:szCs w:val="32"/>
-        </w:rPr>
-        <w:t>Projektmanagement anti-patterns:</w:t>
-      </w:r>
-    </w:p>
-    <w:p>
-      <w:pPr>
-        <w:rPr>
-          <w:u w:val="single"/>
-        </w:rPr>
-      </w:pPr>
-      <w:proofErr w:type="spellStart"/>
-      <w:r>
-        <w:rPr>
-          <w:u w:val="single"/>
-        </w:rPr>
-        <w:t>Viewgraph</w:t>
-      </w:r>
-      <w:proofErr w:type="spellEnd"/>
-      <w:r>
-        <w:rPr>
-          <w:u w:val="single"/>
-        </w:rPr>
-        <w:t xml:space="preserve"> Engineering:</w:t>
-      </w:r>
-    </w:p>
-    <w:p>
-      <w:r>
-        <w:t>Entwickler sind mit dem Verfassen von Dokumenten für das Management beschäftigt und können ihre eigentlichen Fähigkeiten nicht einsetzen.</w:t>
-      </w:r>
-    </w:p>
-    <w:p>
-      <w:r>
-        <w:t xml:space="preserve">Lösung: Entwickler könnten Prototypen entwickeln, welche zur Validierung der Software eingesetzt werden. Diese können bestimmte Fragen u.U. besser beantworten als Dokumente. </w:t>
-      </w:r>
-    </w:p>
-    <w:p>
-      <w:pPr>
-        <w:rPr>
-          <w:u w:val="single"/>
           <w:lang w:val="en-US"/>
         </w:rPr>
-      </w:pPr>
-      <w:r>
-        <w:rPr>
-          <w:u w:val="single"/>
-          <w:lang w:val="en-US"/>
-        </w:rPr>
-        <w:t>Feature creep</w:t>
-      </w:r>
-      <w:r>
-        <w:rPr>
-          <w:u w:val="single"/>
-          <w:lang w:val="en-US"/>
-        </w:rPr>
-        <w:t>:</w:t>
-      </w:r>
-    </w:p>
-    <w:p>
-      <w:r>
-        <w:t>Der Projektplan wird nach d</w:t>
-      </w:r>
-      <w:r>
-        <w:t>er Festlegung nach und nach erweitert, z.B. durch den Kundeneinfluss.</w:t>
-      </w:r>
-    </w:p>
-    <w:p>
-      <w:r>
-        <w:t xml:space="preserve">Lösung: </w:t>
-      </w:r>
-      <w:r>
-        <w:t>Der Projektplan sollte feststehen und bis auf einige kleine Anpassungen nicht geändert werden.</w:t>
-      </w:r>
-    </w:p>
-    <w:p>
-      <w:pPr>
-        <w:rPr>
-          <w:u w:val="single"/>
-        </w:rPr>
-      </w:pPr>
-      <w:proofErr w:type="spellStart"/>
-      <w:r>
-        <w:rPr>
-          <w:u w:val="single"/>
-        </w:rPr>
-        <w:t>Brooks’sches</w:t>
-      </w:r>
-      <w:proofErr w:type="spellEnd"/>
-      <w:r>
-        <w:rPr>
-          <w:u w:val="single"/>
-        </w:rPr>
-        <w:t xml:space="preserve"> Gesetz</w:t>
-      </w:r>
-      <w:r>
-        <w:rPr>
-          <w:u w:val="single"/>
-        </w:rPr>
-        <w:t>:</w:t>
-      </w:r>
-    </w:p>
-    <w:p>
-      <w:r>
-        <w:t>Zum aufholen verlorener Zeit werden neue Mitarbeiter eingestellt, welche das Projekt durch ihre Einarbeitungszeit noch weiter verspäten.</w:t>
-      </w:r>
-    </w:p>
-    <w:p>
-      <w:r>
-        <w:t xml:space="preserve">Lösung: </w:t>
-      </w:r>
-      <w:r>
-        <w:t>Statt neuem Personal sollte über andere Lösungsansätze, wie z.B. Umverteilung der Aufgaben nachgedacht werden.</w:t>
-      </w:r>
-    </w:p>
-    <w:p>
-      <w:pPr>
-        <w:pStyle w:val="Heading2"/>
+        <w:t>Projektmanagement</w:t>
+      </w:r>
+      <w:proofErr w:type="spellEnd"/>
+      <w:r>
         <w:rPr>
           <w:sz w:val="32"/>
           <w:szCs w:val="32"/>
-        </w:rPr>
-      </w:pPr>
-      <w:r>
+          <w:lang w:val="en-US"/>
+        </w:rPr>
+        <w:t xml:space="preserve"> anti-patterns:</w:t>
+      </w:r>
+    </w:p>
+    <w:p>
+      <w:pPr>
+        <w:rPr>
+          <w:u w:val="single"/>
+          <w:lang w:val="en-US"/>
+        </w:rPr>
+      </w:pPr>
+      <w:r>
+        <w:rPr>
+          <w:u w:val="single"/>
+          <w:lang w:val="en-US"/>
+        </w:rPr>
+        <w:t>Viewgraph Engineering:</w:t>
+      </w:r>
+    </w:p>
+    <w:p>
+      <w:r>
+        <w:t>Entwickler sind mit dem Verfassen von Dokumenten für das Management beschäftigt und können ihre eigentlichen Fähigkeiten nicht einsetzen.</w:t>
+      </w:r>
+    </w:p>
+    <w:p>
+      <w:r>
+        <w:t xml:space="preserve">Lösung: Entwickler könnten Prototypen entwickeln, welche zur Validierung der Software eingesetzt werden. Diese können bestimmte Fragen u.U. besser beantworten als Dokumente. </w:t>
+      </w:r>
+    </w:p>
+    <w:p>
+      <w:pPr>
+        <w:rPr>
+          <w:u w:val="single"/>
+        </w:rPr>
+      </w:pPr>
+      <w:r>
+        <w:rPr>
+          <w:u w:val="single"/>
+        </w:rPr>
+        <w:t xml:space="preserve">Feature </w:t>
+      </w:r>
+      <w:proofErr w:type="spellStart"/>
+      <w:r>
+        <w:rPr>
+          <w:u w:val="single"/>
+        </w:rPr>
+        <w:t>creep</w:t>
+      </w:r>
+      <w:proofErr w:type="spellEnd"/>
+      <w:r>
+        <w:rPr>
+          <w:u w:val="single"/>
+        </w:rPr>
+        <w:t>:</w:t>
+      </w:r>
+    </w:p>
+    <w:p>
+      <w:r>
+        <w:t>Der Projektplan wird nach d</w:t>
+      </w:r>
+      <w:r>
+        <w:t>er Festlegung nach und nach erweitert, z.B. durch den Kundeneinfluss.</w:t>
+      </w:r>
+    </w:p>
+    <w:p>
+      <w:r>
+        <w:t>Lösung: Der Projektplan sollte feststehen und bis auf einige kleine Anpassungen nicht geändert werden.</w:t>
+      </w:r>
+    </w:p>
+    <w:p>
+      <w:pPr>
+        <w:rPr>
+          <w:u w:val="single"/>
+        </w:rPr>
+      </w:pPr>
+      <w:proofErr w:type="spellStart"/>
+      <w:r>
+        <w:rPr>
+          <w:u w:val="single"/>
+        </w:rPr>
+        <w:t>Brooks’sches</w:t>
+      </w:r>
+      <w:proofErr w:type="spellEnd"/>
+      <w:r>
+        <w:rPr>
+          <w:u w:val="single"/>
+        </w:rPr>
+        <w:t xml:space="preserve"> Gesetz</w:t>
+      </w:r>
+      <w:r>
+        <w:rPr>
+          <w:u w:val="single"/>
+        </w:rPr>
+        <w:t>:</w:t>
+      </w:r>
+    </w:p>
+    <w:p>
+      <w:r>
+        <w:t>Zum aufholen verlorener Zeit werden neue Mitarbeiter eingestellt, welche das Projekt durch ihre Einarbeitungszeit noch weiter verspäten.</w:t>
+      </w:r>
+    </w:p>
+    <w:p>
+      <w:r>
+        <w:t xml:space="preserve">Lösung: </w:t>
+      </w:r>
+      <w:r>
+        <w:t>Statt neuem Personal sollte über andere Lösungsansätze, wie z.B. Umverteilung der Aufgaben nachgedacht werden.</w:t>
+      </w:r>
+    </w:p>
+    <w:p>
+      <w:pPr>
+        <w:pStyle w:val="Heading2"/>
         <w:rPr>
           <w:sz w:val="32"/>
           <w:szCs w:val="32"/>
         </w:rPr>
-        <w:t>Softwarearchitektur und Softwareentwurf anti-patterns:</w:t>
-      </w:r>
-    </w:p>
-    <w:p>
-      <w:pPr>
-        <w:rPr>
-          <w:u w:val="single"/>
-          <w:lang w:val="en-US"/>
-        </w:rPr>
-      </w:pPr>
-      <w:r>
-        <w:rPr>
-          <w:u w:val="single"/>
-          <w:lang w:val="en-US"/>
-        </w:rPr>
-        <w:t>Big ball of mud</w:t>
-      </w:r>
-      <w:r>
-        <w:rPr>
-          <w:u w:val="single"/>
-          <w:lang w:val="en-US"/>
-        </w:rPr>
-        <w:t>:</w:t>
-      </w:r>
-    </w:p>
-    <w:p>
-      <w:r>
-        <w:t>Die S</w:t>
-      </w:r>
-      <w:r>
-        <w:t>oftware folgt keiner erkennbaren Softwarearchitektur.</w:t>
-      </w:r>
-    </w:p>
-    <w:p>
-      <w:r>
-        <w:t xml:space="preserve">Lösung: </w:t>
-      </w:r>
-      <w:r>
-        <w:t xml:space="preserve">Beim </w:t>
-      </w:r>
-      <w:proofErr w:type="spellStart"/>
-      <w:r>
-        <w:t>design</w:t>
-      </w:r>
-      <w:proofErr w:type="spellEnd"/>
-      <w:r>
-        <w:t xml:space="preserve"> der Softwarearchitektur sollten kontinuierlich design </w:t>
-      </w:r>
-      <w:proofErr w:type="spellStart"/>
-      <w:r>
-        <w:t>patterns</w:t>
-      </w:r>
-      <w:proofErr w:type="spellEnd"/>
-      <w:r>
-        <w:t xml:space="preserve"> eingesetzt werden.</w:t>
-      </w:r>
-    </w:p>
-    <w:p>
-      <w:pPr>
-        <w:rPr>
-          <w:u w:val="single"/>
-        </w:rPr>
-      </w:pPr>
-      <w:r>
-        <w:rPr>
-          <w:u w:val="single"/>
-        </w:rPr>
-        <w:t xml:space="preserve">Sumo </w:t>
-      </w:r>
-      <w:proofErr w:type="spellStart"/>
-      <w:r>
-        <w:rPr>
-          <w:u w:val="single"/>
-        </w:rPr>
-        <w:t>Marriage</w:t>
-      </w:r>
-      <w:proofErr w:type="spellEnd"/>
-      <w:r>
-        <w:rPr>
-          <w:u w:val="single"/>
-        </w:rPr>
-        <w:t>:</w:t>
-      </w:r>
-    </w:p>
-    <w:p>
-      <w:r>
-        <w:t>Sehr viel Logik wird „auf“ der Datenbank implementiert, damit sind Client und DB nicht entkoppelt.</w:t>
-      </w:r>
-    </w:p>
-    <w:p>
-      <w:r>
-        <w:t xml:space="preserve">Lösung: </w:t>
-      </w:r>
-      <w:r>
-        <w:t xml:space="preserve">Es sollte auf eine generische Schnittstelle zwischen Client und DB geachtet werden, damit eine Migration oder ein DB Wechsel wenig/gar keinen Aufwand erfordern. </w:t>
-      </w:r>
-    </w:p>
-    <w:p>
-      <w:pPr>
-        <w:rPr>
-          <w:u w:val="single"/>
-        </w:rPr>
-      </w:pPr>
-      <w:proofErr w:type="spellStart"/>
-      <w:r>
-        <w:rPr>
-          <w:u w:val="single"/>
-        </w:rPr>
-        <w:t>Spagetti</w:t>
-      </w:r>
-      <w:r>
-        <w:rPr>
-          <w:u w:val="single"/>
-        </w:rPr>
-        <w:t>c</w:t>
-      </w:r>
-      <w:r>
-        <w:rPr>
-          <w:u w:val="single"/>
-        </w:rPr>
-        <w:t>ode</w:t>
-      </w:r>
-      <w:proofErr w:type="spellEnd"/>
-      <w:r>
-        <w:rPr>
-          <w:u w:val="single"/>
-        </w:rPr>
-        <w:t>:</w:t>
-      </w:r>
-    </w:p>
-    <w:p>
-      <w:r>
-        <w:t xml:space="preserve">Der Kontrollfluss des Codes gleicht durch viele Sprungbefehle einem Topf mit Spagetti und ist somit kaum </w:t>
-      </w:r>
-      <w:proofErr w:type="spellStart"/>
-      <w:r>
-        <w:t>wartbar</w:t>
-      </w:r>
-      <w:proofErr w:type="spellEnd"/>
-      <w:r>
-        <w:t xml:space="preserve"> und nicht wiederverwendbar</w:t>
-      </w:r>
-      <w:r>
-        <w:t>.</w:t>
-      </w:r>
-    </w:p>
-    <w:p>
-      <w:r>
-        <w:t xml:space="preserve">Lösung: </w:t>
-      </w:r>
-      <w:r>
-        <w:t>Es sollte eine sinnvolle Architektur im Code erkennbar sein und Grundsätze der Kapselung und Aufgabenverteilung sollten eingehalten werden.</w:t>
-      </w:r>
-    </w:p>
-    <w:p/>
-    <w:p>
-      <w:pPr>
-        <w:pStyle w:val="Heading2"/>
+      </w:pPr>
+      <w:r>
         <w:rPr>
           <w:sz w:val="32"/>
           <w:szCs w:val="32"/>
         </w:rPr>
-      </w:pPr>
-      <w:r>
+        <w:t>Softwarearchitektur und Softwareentwurf anti-patterns:</w:t>
+      </w:r>
+    </w:p>
+    <w:p>
+      <w:pPr>
+        <w:rPr>
+          <w:u w:val="single"/>
+        </w:rPr>
+      </w:pPr>
+      <w:r>
+        <w:rPr>
+          <w:u w:val="single"/>
+        </w:rPr>
+        <w:t xml:space="preserve">Big ball </w:t>
+      </w:r>
+      <w:proofErr w:type="spellStart"/>
+      <w:r>
+        <w:rPr>
+          <w:u w:val="single"/>
+        </w:rPr>
+        <w:t>of</w:t>
+      </w:r>
+      <w:proofErr w:type="spellEnd"/>
+      <w:r>
+        <w:rPr>
+          <w:u w:val="single"/>
+        </w:rPr>
+        <w:t xml:space="preserve"> </w:t>
+      </w:r>
+      <w:proofErr w:type="spellStart"/>
+      <w:r>
+        <w:rPr>
+          <w:u w:val="single"/>
+        </w:rPr>
+        <w:t>mud</w:t>
+      </w:r>
+      <w:proofErr w:type="spellEnd"/>
+      <w:r>
+        <w:rPr>
+          <w:u w:val="single"/>
+        </w:rPr>
+        <w:t>:</w:t>
+      </w:r>
+    </w:p>
+    <w:p>
+      <w:r>
+        <w:t>Die S</w:t>
+      </w:r>
+      <w:r>
+        <w:t>oftware folgt keiner erkennbaren Softwarearchitektur.</w:t>
+      </w:r>
+    </w:p>
+    <w:p>
+      <w:r>
+        <w:t xml:space="preserve">Lösung: Beim </w:t>
+      </w:r>
+      <w:proofErr w:type="spellStart"/>
+      <w:r>
+        <w:t>design</w:t>
+      </w:r>
+      <w:proofErr w:type="spellEnd"/>
+      <w:r>
+        <w:t xml:space="preserve"> der Softwarearchitektur sollten kontinuierlich design </w:t>
+      </w:r>
+      <w:proofErr w:type="spellStart"/>
+      <w:r>
+        <w:t>patterns</w:t>
+      </w:r>
+      <w:proofErr w:type="spellEnd"/>
+      <w:r>
+        <w:t xml:space="preserve"> eingesetzt werden.</w:t>
+      </w:r>
+    </w:p>
+    <w:p>
+      <w:pPr>
+        <w:rPr>
+          <w:u w:val="single"/>
+        </w:rPr>
+      </w:pPr>
+      <w:r>
+        <w:rPr>
+          <w:u w:val="single"/>
+        </w:rPr>
+        <w:t xml:space="preserve">Sumo </w:t>
+      </w:r>
+      <w:proofErr w:type="spellStart"/>
+      <w:r>
+        <w:rPr>
+          <w:u w:val="single"/>
+        </w:rPr>
+        <w:t>Marriage</w:t>
+      </w:r>
+      <w:proofErr w:type="spellEnd"/>
+      <w:r>
+        <w:rPr>
+          <w:u w:val="single"/>
+        </w:rPr>
+        <w:t>:</w:t>
+      </w:r>
+    </w:p>
+    <w:p>
+      <w:r>
+        <w:t>Sehr viel Logik wird „auf“ der Datenbank implementiert, damit sind Client und DB nicht entkoppelt.</w:t>
+      </w:r>
+    </w:p>
+    <w:p>
+      <w:r>
+        <w:t xml:space="preserve">Lösung: Es sollte auf eine generische Schnittstelle zwischen Client und DB geachtet werden, damit eine Migration oder ein DB Wechsel wenig/gar keinen Aufwand erfordern. </w:t>
+      </w:r>
+    </w:p>
+    <w:p>
+      <w:pPr>
+        <w:rPr>
+          <w:u w:val="single"/>
+        </w:rPr>
+      </w:pPr>
+      <w:proofErr w:type="spellStart"/>
+      <w:r>
+        <w:rPr>
+          <w:u w:val="single"/>
+        </w:rPr>
+        <w:t>Spagetti</w:t>
+      </w:r>
+      <w:r>
+        <w:rPr>
+          <w:u w:val="single"/>
+        </w:rPr>
+        <w:t>c</w:t>
+      </w:r>
+      <w:r>
+        <w:rPr>
+          <w:u w:val="single"/>
+        </w:rPr>
+        <w:t>ode</w:t>
+      </w:r>
+      <w:proofErr w:type="spellEnd"/>
+      <w:r>
+        <w:rPr>
+          <w:u w:val="single"/>
+        </w:rPr>
+        <w:t>:</w:t>
+      </w:r>
+    </w:p>
+    <w:p>
+      <w:r>
+        <w:t xml:space="preserve">Der Kontrollfluss des Codes gleicht durch viele Sprungbefehle einem Topf mit Spagetti und ist somit kaum </w:t>
+      </w:r>
+      <w:proofErr w:type="spellStart"/>
+      <w:r>
+        <w:t>wartbar</w:t>
+      </w:r>
+      <w:proofErr w:type="spellEnd"/>
+      <w:r>
+        <w:t xml:space="preserve"> und nicht wiederverwendbar.</w:t>
+      </w:r>
+    </w:p>
+    <w:p>
+      <w:r>
+        <w:t>Lösung: Es sollte eine sinnvolle Architektur im Code erkennbar sein und Grundsätze der Kapselung und Aufgabenverteilung sollten eingehalten werden.</w:t>
+      </w:r>
+    </w:p>
+    <w:p/>
+    <w:p>
+      <w:pPr>
+        <w:pStyle w:val="Heading2"/>
         <w:rPr>
           <w:sz w:val="32"/>
           <w:szCs w:val="32"/>
-        </w:rPr>
-        <w:t xml:space="preserve">Programmierung anti-patterns: </w:t>
-      </w:r>
-    </w:p>
-    <w:p>
-      <w:pPr>
-        <w:rPr>
-          <w:u w:val="single"/>
-        </w:rPr>
-      </w:pPr>
-      <w:proofErr w:type="spellStart"/>
-      <w:r>
-        <w:rPr>
-          <w:u w:val="single"/>
-        </w:rPr>
+          <w:lang w:val="en-US"/>
+        </w:rPr>
+      </w:pPr>
+      <w:proofErr w:type="spellStart"/>
+      <w:r>
+        <w:rPr>
+          <w:sz w:val="32"/>
+          <w:szCs w:val="32"/>
+          <w:lang w:val="en-US"/>
+        </w:rPr>
+        <w:t>Programmierung</w:t>
+      </w:r>
+      <w:r>
+        <w:rPr>
+          <w:sz w:val="32"/>
+          <w:szCs w:val="32"/>
+          <w:lang w:val="en-US"/>
+        </w:rPr>
+        <w:t>s</w:t>
+      </w:r>
+      <w:proofErr w:type="spellEnd"/>
+      <w:r>
+        <w:rPr>
+          <w:sz w:val="32"/>
+          <w:szCs w:val="32"/>
+          <w:lang w:val="en-US"/>
+        </w:rPr>
+        <w:t xml:space="preserve"> anti-patterns: </w:t>
+      </w:r>
+    </w:p>
+    <w:p>
+      <w:pPr>
+        <w:rPr>
+          <w:u w:val="single"/>
+          <w:lang w:val="en-US"/>
+        </w:rPr>
+      </w:pPr>
+      <w:r>
+        <w:rPr>
+          <w:u w:val="single"/>
+          <w:lang w:val="en-US"/>
+        </w:rPr>
+        <w:t>God class:</w:t>
+      </w:r>
+    </w:p>
+    <w:p>
+      <w:r>
+        <w:t xml:space="preserve">Es existiert eine Klasse, die zu viel „weiß“ und kontrolliert. Dies verletzt OO-Grundsätze und </w:t>
+      </w:r>
+      <w:r>
+        <w:t>führt zu schwerer Wartbarkeit.</w:t>
+      </w:r>
+    </w:p>
+    <w:p>
+      <w:r>
+        <w:t xml:space="preserve">Lösung: </w:t>
+      </w:r>
+      <w:r>
+        <w:t xml:space="preserve">OO-Grundsätze zur Kapselung und Aufgaben-/Verantwortungsverteilung sollten eingehalten werden, außerdem ist der Einsatz von design </w:t>
+      </w:r>
+      <w:proofErr w:type="spellStart"/>
+      <w:r>
+        <w:t>patterns</w:t>
+      </w:r>
+      <w:proofErr w:type="spellEnd"/>
+      <w:r>
+        <w:t xml:space="preserve"> empfohlen</w:t>
+      </w:r>
+      <w:r>
+        <w:t>.</w:t>
+      </w:r>
+    </w:p>
+    <w:p>
+      <w:r>
+        <w:t xml:space="preserve">Im </w:t>
+      </w:r>
+      <w:r>
+        <w:t xml:space="preserve">Codebeispiel, welches auf </w:t>
+      </w:r>
+      <w:proofErr w:type="spellStart"/>
+      <w:r>
+        <w:t>git</w:t>
+      </w:r>
+      <w:proofErr w:type="spellEnd"/>
+      <w:r>
+        <w:t xml:space="preserve"> liegt ist die Klasse Zoo eine </w:t>
+      </w:r>
+      <w:proofErr w:type="spellStart"/>
+      <w:r>
         <w:t>God</w:t>
       </w:r>
       <w:proofErr w:type="spellEnd"/>
       <w:r>
-        <w:rPr>
-          <w:u w:val="single"/>
-        </w:rPr>
         <w:t xml:space="preserve"> </w:t>
       </w:r>
       <w:proofErr w:type="spellStart"/>
       <w:r>
-        <w:rPr>
-          <w:u w:val="single"/>
-        </w:rPr>
         <w:t>class</w:t>
       </w:r>
       <w:proofErr w:type="spellEnd"/>
       <w:r>
+        <w:t xml:space="preserve">. Nach </w:t>
+      </w:r>
+      <w:r>
+        <w:t xml:space="preserve">dem </w:t>
+      </w:r>
+      <w:proofErr w:type="spellStart"/>
+      <w:r>
+        <w:t>refactoring</w:t>
+      </w:r>
+      <w:proofErr w:type="spellEnd"/>
+      <w:r>
+        <w:t xml:space="preserve"> wurde dieses anti-pattern behoben.</w:t>
+      </w:r>
+    </w:p>
+    <w:p>
+      <w:pPr>
+        <w:rPr>
+          <w:u w:val="single"/>
+        </w:rPr>
+      </w:pPr>
+      <w:r>
+        <w:rPr>
+          <w:u w:val="single"/>
+        </w:rPr>
+        <w:t xml:space="preserve">Lava </w:t>
+      </w:r>
+      <w:proofErr w:type="spellStart"/>
+      <w:r>
+        <w:rPr>
+          <w:u w:val="single"/>
+        </w:rPr>
+        <w:t>flow</w:t>
+      </w:r>
+      <w:proofErr w:type="spellEnd"/>
+      <w:r>
         <w:rPr>
           <w:u w:val="single"/>
         </w:rPr>
@@ -395,10 +507,10 @@
     </w:p>
     <w:p>
       <w:r>
-        <w:t xml:space="preserve">Es existiert eine Klasse, die zu viel „weiß“ und kontrolliert. Dies verletzt OO-Grundsätze und </w:t>
-      </w:r>
-      <w:r>
-        <w:t>führt zu schwerer Wartbarkeit.</w:t>
+        <w:t>Es existiert „toter“ Code, der unter keinen Umständen ausgeführt wird</w:t>
+      </w:r>
+      <w:r>
+        <w:t>.</w:t>
       </w:r>
     </w:p>
     <w:p>
@@ -406,38 +518,49 @@
         <w:t xml:space="preserve">Lösung: </w:t>
       </w:r>
       <w:r>
-        <w:t xml:space="preserve">OO-Grundsätze zur Kapselung und Aufgaben-/Verantwortungsverteilung sollten eingehalten werden, außerdem ist der Einsatz von design </w:t>
-      </w:r>
-      <w:proofErr w:type="spellStart"/>
-      <w:r>
-        <w:t>patterns</w:t>
-      </w:r>
-      <w:proofErr w:type="spellEnd"/>
-      <w:r>
-        <w:t xml:space="preserve"> empfohlen</w:t>
-      </w:r>
-      <w:r>
-        <w:t>.</w:t>
-      </w:r>
-    </w:p>
-    <w:p>
-      <w:pPr>
-        <w:rPr>
-          <w:u w:val="single"/>
-        </w:rPr>
-      </w:pPr>
-      <w:r>
-        <w:rPr>
-          <w:u w:val="single"/>
-        </w:rPr>
-        <w:t xml:space="preserve">Lava </w:t>
-      </w:r>
-      <w:proofErr w:type="spellStart"/>
-      <w:r>
-        <w:rPr>
-          <w:u w:val="single"/>
-        </w:rPr>
-        <w:t>flow</w:t>
+        <w:t>Nach einer Änderung sollte überprüft werden, ob „toter“ Code entstanden ist und dieser gelöscht werden. Es sollte nicht weiter auf diesen Code aufgebaut werden.</w:t>
+      </w:r>
+    </w:p>
+    <w:p>
+      <w:pPr>
+        <w:rPr>
+          <w:u w:val="single"/>
+        </w:rPr>
+      </w:pPr>
+      <w:proofErr w:type="spellStart"/>
+      <w:r>
+        <w:rPr>
+          <w:u w:val="single"/>
+        </w:rPr>
+        <w:t>Reinventing</w:t>
+      </w:r>
+      <w:proofErr w:type="spellEnd"/>
+      <w:r>
+        <w:rPr>
+          <w:u w:val="single"/>
+        </w:rPr>
+        <w:t xml:space="preserve"> </w:t>
+      </w:r>
+      <w:proofErr w:type="spellStart"/>
+      <w:r>
+        <w:rPr>
+          <w:u w:val="single"/>
+        </w:rPr>
+        <w:t>the</w:t>
+      </w:r>
+      <w:proofErr w:type="spellEnd"/>
+      <w:r>
+        <w:rPr>
+          <w:u w:val="single"/>
+        </w:rPr>
+        <w:t xml:space="preserve"> </w:t>
+      </w:r>
+      <w:proofErr w:type="spellStart"/>
+      <w:r>
+        <w:rPr>
+          <w:u w:val="single"/>
+        </w:rPr>
+        <w:t>wheel</w:t>
       </w:r>
       <w:proofErr w:type="spellEnd"/>
       <w:r>
@@ -449,10 +572,10 @@
     </w:p>
     <w:p>
       <w:r>
-        <w:t>Es existiert „toter“ Code, der unter keinen Umständen ausgeführt wird</w:t>
-      </w:r>
-      <w:r>
-        <w:t>.</w:t>
+        <w:t>Eine bereits vorhandene Funktion w</w:t>
+      </w:r>
+      <w:r>
+        <w:t>ird erneut programmiert. Diese neue Version ist ggf. fehlerhaft und nicht performant.</w:t>
       </w:r>
     </w:p>
     <w:p>
@@ -460,46 +583,21 @@
         <w:t xml:space="preserve">Lösung: </w:t>
       </w:r>
       <w:r>
-        <w:t>Nach einer Änderung sollte überprüft werden, ob „toter“ Code entstanden ist und dieser gelöscht werden. Es sollte nicht weiter auf diesen Code aufgebaut werden.</w:t>
-      </w:r>
-    </w:p>
-    <w:p>
-      <w:pPr>
-        <w:rPr>
-          <w:u w:val="single"/>
-          <w:lang w:val="en-US"/>
-        </w:rPr>
-      </w:pPr>
-      <w:r>
-        <w:rPr>
-          <w:u w:val="single"/>
-          <w:lang w:val="en-US"/>
-        </w:rPr>
-        <w:t>Reinventing the wheel</w:t>
-      </w:r>
-      <w:r>
-        <w:rPr>
-          <w:u w:val="single"/>
-          <w:lang w:val="en-US"/>
-        </w:rPr>
-        <w:t>:</w:t>
-      </w:r>
-    </w:p>
-    <w:p>
-      <w:r>
-        <w:t>Eine bereits vorhandene Funktion w</w:t>
-      </w:r>
-      <w:r>
-        <w:t>ird erneut programmiert. Diese neue Version ist ggf. fehlerhaft und nicht performant.</w:t>
-      </w:r>
-    </w:p>
-    <w:p>
-      <w:r>
-        <w:t xml:space="preserve">Lösung: </w:t>
-      </w:r>
-      <w:r>
         <w:t>Vor der Implementierung einer neuen Funktion sollte geprüft werden, ob es nicht bereits einen entsprechende Funktion gibt, die genutzt werden kann.</w:t>
       </w:r>
+    </w:p>
+    <w:p>
+      <w:r>
+        <w:t xml:space="preserve">Dieses anti-pattern findet sich im Codebeispiel in der Klasse Zoo, Zeile </w:t>
+      </w:r>
+      <w:r>
+        <w:t xml:space="preserve">58-62. Dort wurde </w:t>
+      </w:r>
+      <w:r>
+        <w:t>die Matheoperation „hoch 3“ neu implementiert.</w:t>
+      </w:r>
+      <w:bookmarkStart w:id="0" w:name="_GoBack"/>
+      <w:bookmarkEnd w:id="0"/>
     </w:p>
     <w:p>
       <w:pPr>
@@ -550,13 +648,7 @@
           <w:rPr>
             <w:rStyle w:val="Hyperlink"/>
           </w:rPr>
-          <w:t>https://sourcemaking</w:t>
-        </w:r>
-        <w:r>
-          <w:rPr>
-            <w:rStyle w:val="Hyperlink"/>
-          </w:rPr>
-          <w:t>.com/antipatterns</w:t>
+          <w:t>https://sourcemaking.com/antipatterns</w:t>
         </w:r>
       </w:hyperlink>
     </w:p>
@@ -577,10 +669,7 @@
       </w:hyperlink>
     </w:p>
     <w:p/>
-    <w:p>
-      <w:bookmarkStart w:id="0" w:name="_GoBack"/>
-      <w:bookmarkEnd w:id="0"/>
-    </w:p>
+    <w:p/>
     <w:sectPr>
       <w:pgSz w:w="11906" w:h="16838"/>
       <w:pgMar w:top="1417" w:right="1417" w:bottom="1134" w:left="1417" w:header="708" w:footer="708" w:gutter="0"/>
@@ -1233,6 +1322,7 @@
   <w:style w:type="character" w:default="1" w:styleId="DefaultParagraphFont">
     <w:name w:val="Default Paragraph Font"/>
     <w:uiPriority w:val="1"/>
+    <w:semiHidden/>
     <w:unhideWhenUsed/>
   </w:style>
   <w:style w:type="table" w:default="1" w:styleId="TableNormal">

</xml_diff>